<commit_message>
ADDED: Added rule.xlsx with rules and some changes
Added: Added an excel sheet with all the rules
Updated rule base doc
</commit_message>
<xml_diff>
--- a/ENGR3720U/Part B/Rule Base.docx
+++ b/ENGR3720U/Part B/Rule Base.docx
@@ -32,13 +32,7 @@
               <w:rPr>
                 <w:b/>
               </w:rPr>
-              <w:t>Personal Character</w:t>
-            </w:r>
-            <w:r>
-              <w:rPr>
-                <w:b/>
-              </w:rPr>
-              <w:t xml:space="preserve"> (</w:t>
+              <w:t>Personal Character (</w:t>
             </w:r>
             <w:r>
               <w:rPr>
@@ -69,13 +63,7 @@
               <w:rPr>
                 <w:b/>
               </w:rPr>
-              <w:t>Education Level</w:t>
-            </w:r>
-            <w:r>
-              <w:rPr>
-                <w:b/>
-              </w:rPr>
-              <w:t xml:space="preserve"> </w:t>
+              <w:t xml:space="preserve">Education Level </w:t>
             </w:r>
           </w:p>
           <w:p>
@@ -239,6 +227,12 @@
                 <w:b/>
               </w:rPr>
             </w:pPr>
+            <w:r>
+              <w:rPr>
+                <w:b/>
+              </w:rPr>
+              <w:t>i</w:t>
+            </w:r>
           </w:p>
         </w:tc>
       </w:tr>
@@ -307,7 +301,7 @@
               <w:rPr>
                 <w:b/>
               </w:rPr>
-              <w:t>XS</w:t>
+              <w:t>1</w:t>
             </w:r>
           </w:p>
         </w:tc>
@@ -377,7 +371,7 @@
               <w:rPr>
                 <w:b/>
               </w:rPr>
-              <w:t>S</w:t>
+              <w:t>2</w:t>
             </w:r>
           </w:p>
         </w:tc>
@@ -447,7 +441,7 @@
               <w:rPr>
                 <w:b/>
               </w:rPr>
-              <w:t>M</w:t>
+              <w:t>3</w:t>
             </w:r>
           </w:p>
         </w:tc>
@@ -517,7 +511,7 @@
               <w:rPr>
                 <w:b/>
               </w:rPr>
-              <w:t>L</w:t>
+              <w:t>4</w:t>
             </w:r>
           </w:p>
         </w:tc>
@@ -587,7 +581,7 @@
               <w:rPr>
                 <w:b/>
               </w:rPr>
-              <w:t>XL</w:t>
+              <w:t>5</w:t>
             </w:r>
           </w:p>
         </w:tc>
@@ -607,13 +601,7 @@
         <w:rPr>
           <w:b/>
         </w:rPr>
-        <w:t>X</w:t>
-      </w:r>
-      <w:r>
-        <w:rPr>
-          <w:b/>
-        </w:rPr>
-        <w:t>S</w:t>
+        <w:t>1</w:t>
       </w:r>
       <w:r>
         <w:rPr>
@@ -643,7 +631,7 @@
         <w:rPr>
           <w:b/>
         </w:rPr>
-        <w:t>S</w:t>
+        <w:t>2</w:t>
       </w:r>
       <w:r>
         <w:rPr>
@@ -659,10 +647,7 @@
         <w:t>Second Lowest</w:t>
       </w:r>
       <w:r>
-        <w:t xml:space="preserve"> value for any input (Left</w:t>
-      </w:r>
-      <w:r>
-        <w:t>)</w:t>
+        <w:t xml:space="preserve"> value for any input (Left)</w:t>
       </w:r>
     </w:p>
     <w:p>
@@ -676,7 +661,7 @@
         <w:rPr>
           <w:b/>
         </w:rPr>
-        <w:t>M</w:t>
+        <w:t>3</w:t>
       </w:r>
       <w:r>
         <w:rPr>
@@ -689,10 +674,7 @@
         <w:t xml:space="preserve"> Middle</w:t>
       </w:r>
       <w:r>
-        <w:t xml:space="preserve"> value for any input (Middle</w:t>
-      </w:r>
-      <w:r>
-        <w:t>)</w:t>
+        <w:t xml:space="preserve"> value for any input (Middle)</w:t>
       </w:r>
     </w:p>
     <w:p>
@@ -706,7 +688,7 @@
         <w:rPr>
           <w:b/>
         </w:rPr>
-        <w:t>L</w:t>
+        <w:t>4</w:t>
       </w:r>
       <w:r>
         <w:rPr>
@@ -722,10 +704,7 @@
         <w:t>Second Highest</w:t>
       </w:r>
       <w:r>
-        <w:t xml:space="preserve"> value for any input (Right</w:t>
-      </w:r>
-      <w:r>
-        <w:t>)</w:t>
+        <w:t xml:space="preserve"> value for any input (Right)</w:t>
       </w:r>
     </w:p>
     <w:p>
@@ -736,7 +715,7 @@
         <w:rPr>
           <w:b/>
         </w:rPr>
-        <w:t>XL</w:t>
+        <w:t>5</w:t>
       </w:r>
       <w:r>
         <w:rPr>
@@ -752,16 +731,95 @@
         <w:t>Highest</w:t>
       </w:r>
       <w:r>
-        <w:t xml:space="preserve"> value for any input (Far Right</w:t>
-      </w:r>
-      <w:r>
-        <w:t>)</w:t>
+        <w:t xml:space="preserve"> value for any input (Far Right)</w:t>
       </w:r>
     </w:p>
     <w:p>
       <w:pPr>
         <w:spacing w:after="0"/>
       </w:pPr>
+    </w:p>
+    <w:p>
+      <w:pPr>
+        <w:spacing w:after="0"/>
+      </w:pPr>
+      <w:r>
+        <w:t>Rules Guideline:</w:t>
+      </w:r>
+    </w:p>
+    <w:p>
+      <w:pPr>
+        <w:pStyle w:val="ListParagraph"/>
+        <w:numPr>
+          <w:ilvl w:val="0"/>
+          <w:numId w:val="1"/>
+        </w:numPr>
+        <w:spacing w:after="0"/>
+      </w:pPr>
+      <w:r>
+        <w:t>100 rules for each desirable output (20 for each output)</w:t>
+      </w:r>
+    </w:p>
+    <w:p>
+      <w:pPr>
+        <w:pStyle w:val="ListParagraph"/>
+        <w:numPr>
+          <w:ilvl w:val="1"/>
+          <w:numId w:val="1"/>
+        </w:numPr>
+        <w:spacing w:after="0"/>
+      </w:pPr>
+      <w:r>
+        <w:t>5 for NOT</w:t>
+      </w:r>
+      <w:r>
+        <w:t xml:space="preserve"> (Total </w:t>
+      </w:r>
+      <w:r>
+        <w:t>20</w:t>
+      </w:r>
+      <w:r>
+        <w:t xml:space="preserve"> for each desirable output)</w:t>
+      </w:r>
+    </w:p>
+    <w:p>
+      <w:pPr>
+        <w:pStyle w:val="ListParagraph"/>
+        <w:numPr>
+          <w:ilvl w:val="0"/>
+          <w:numId w:val="1"/>
+        </w:numPr>
+        <w:spacing w:after="0"/>
+      </w:pPr>
+      <w:r>
+        <w:t>25 rules for individual inputs (OR), but with lower weights to give precedence to combination (AND) rules</w:t>
+      </w:r>
+    </w:p>
+    <w:p>
+      <w:pPr>
+        <w:pStyle w:val="ListParagraph"/>
+        <w:numPr>
+          <w:ilvl w:val="0"/>
+          <w:numId w:val="1"/>
+        </w:numPr>
+        <w:spacing w:after="0"/>
+      </w:pPr>
+      <w:r>
+        <w:t>Important are : FS, PC</w:t>
+      </w:r>
+    </w:p>
+    <w:p>
+      <w:pPr>
+        <w:pStyle w:val="ListParagraph"/>
+        <w:numPr>
+          <w:ilvl w:val="0"/>
+          <w:numId w:val="1"/>
+        </w:numPr>
+        <w:spacing w:after="0"/>
+      </w:pPr>
+      <w:r>
+        <w:t>Least important: PH, B</w:t>
+      </w:r>
     </w:p>
     <w:p>
       <w:pPr>
@@ -778,8 +836,6 @@
         </w:rPr>
         <w:t>Sample Rule Base</w:t>
       </w:r>
-      <w:bookmarkStart w:id="0" w:name="_GoBack"/>
-      <w:bookmarkEnd w:id="0"/>
     </w:p>
     <w:tbl>
       <w:tblPr>
@@ -1841,6 +1897,1996 @@
         <w:spacing w:after="0"/>
       </w:pPr>
     </w:p>
+    <w:tbl>
+      <w:tblPr>
+        <w:tblStyle w:val="TableGrid"/>
+        <w:tblW w:w="0" w:type="auto"/>
+        <w:tblLook w:val="04A0" w:firstRow="1" w:lastRow="0" w:firstColumn="1" w:lastColumn="0" w:noHBand="0" w:noVBand="1"/>
+      </w:tblPr>
+      <w:tblGrid>
+        <w:gridCol w:w="684"/>
+        <w:gridCol w:w="684"/>
+        <w:gridCol w:w="684"/>
+        <w:gridCol w:w="684"/>
+        <w:gridCol w:w="684"/>
+        <w:gridCol w:w="684"/>
+        <w:gridCol w:w="684"/>
+        <w:gridCol w:w="684"/>
+        <w:gridCol w:w="684"/>
+        <w:gridCol w:w="684"/>
+        <w:gridCol w:w="684"/>
+        <w:gridCol w:w="684"/>
+        <w:gridCol w:w="684"/>
+        <w:gridCol w:w="684"/>
+      </w:tblGrid>
+      <w:tr>
+        <w:trPr>
+          <w:trHeight w:val="70"/>
+        </w:trPr>
+        <w:tc>
+          <w:tcPr>
+            <w:tcW w:w="684" w:type="dxa"/>
+          </w:tcPr>
+          <w:p>
+            <w:pPr>
+              <w:rPr>
+                <w:b/>
+              </w:rPr>
+            </w:pPr>
+            <w:r>
+              <w:rPr>
+                <w:b/>
+              </w:rPr>
+              <w:t>Rule</w:t>
+            </w:r>
+          </w:p>
+        </w:tc>
+        <w:tc>
+          <w:tcPr>
+            <w:tcW w:w="684" w:type="dxa"/>
+          </w:tcPr>
+          <w:p>
+            <w:pPr>
+              <w:rPr>
+                <w:b/>
+              </w:rPr>
+            </w:pPr>
+            <w:r>
+              <w:rPr>
+                <w:b/>
+              </w:rPr>
+              <w:t>PC</w:t>
+            </w:r>
+          </w:p>
+        </w:tc>
+        <w:tc>
+          <w:tcPr>
+            <w:tcW w:w="684" w:type="dxa"/>
+          </w:tcPr>
+          <w:p>
+            <w:pPr>
+              <w:rPr>
+                <w:b/>
+              </w:rPr>
+            </w:pPr>
+            <w:r>
+              <w:rPr>
+                <w:b/>
+              </w:rPr>
+              <w:t>EL</w:t>
+            </w:r>
+          </w:p>
+        </w:tc>
+        <w:tc>
+          <w:tcPr>
+            <w:tcW w:w="684" w:type="dxa"/>
+          </w:tcPr>
+          <w:p>
+            <w:pPr>
+              <w:rPr>
+                <w:b/>
+              </w:rPr>
+            </w:pPr>
+            <w:r>
+              <w:rPr>
+                <w:b/>
+              </w:rPr>
+              <w:t>FS</w:t>
+            </w:r>
+          </w:p>
+        </w:tc>
+        <w:tc>
+          <w:tcPr>
+            <w:tcW w:w="684" w:type="dxa"/>
+          </w:tcPr>
+          <w:p>
+            <w:pPr>
+              <w:rPr>
+                <w:b/>
+              </w:rPr>
+            </w:pPr>
+            <w:r>
+              <w:rPr>
+                <w:b/>
+              </w:rPr>
+              <w:t>B</w:t>
+            </w:r>
+          </w:p>
+        </w:tc>
+        <w:tc>
+          <w:tcPr>
+            <w:tcW w:w="684" w:type="dxa"/>
+          </w:tcPr>
+          <w:p>
+            <w:pPr>
+              <w:rPr>
+                <w:b/>
+              </w:rPr>
+            </w:pPr>
+            <w:r>
+              <w:rPr>
+                <w:b/>
+              </w:rPr>
+              <w:t>PH</w:t>
+            </w:r>
+          </w:p>
+        </w:tc>
+        <w:tc>
+          <w:tcPr>
+            <w:tcW w:w="684" w:type="dxa"/>
+          </w:tcPr>
+          <w:p>
+            <w:pPr>
+              <w:rPr>
+                <w:b/>
+              </w:rPr>
+            </w:pPr>
+            <w:r>
+              <w:rPr>
+                <w:b/>
+              </w:rPr>
+              <w:t>M</w:t>
+            </w:r>
+          </w:p>
+        </w:tc>
+        <w:tc>
+          <w:tcPr>
+            <w:tcW w:w="684" w:type="dxa"/>
+          </w:tcPr>
+          <w:p>
+            <w:pPr>
+              <w:rPr>
+                <w:b/>
+              </w:rPr>
+            </w:pPr>
+            <w:r>
+              <w:rPr>
+                <w:b/>
+              </w:rPr>
+              <w:t>Rule</w:t>
+            </w:r>
+          </w:p>
+        </w:tc>
+        <w:tc>
+          <w:tcPr>
+            <w:tcW w:w="684" w:type="dxa"/>
+          </w:tcPr>
+          <w:p>
+            <w:pPr>
+              <w:rPr>
+                <w:b/>
+              </w:rPr>
+            </w:pPr>
+            <w:r>
+              <w:rPr>
+                <w:b/>
+              </w:rPr>
+              <w:t>PC</w:t>
+            </w:r>
+          </w:p>
+        </w:tc>
+        <w:tc>
+          <w:tcPr>
+            <w:tcW w:w="684" w:type="dxa"/>
+          </w:tcPr>
+          <w:p>
+            <w:pPr>
+              <w:rPr>
+                <w:b/>
+              </w:rPr>
+            </w:pPr>
+            <w:r>
+              <w:rPr>
+                <w:b/>
+              </w:rPr>
+              <w:t>EL</w:t>
+            </w:r>
+          </w:p>
+        </w:tc>
+        <w:tc>
+          <w:tcPr>
+            <w:tcW w:w="684" w:type="dxa"/>
+          </w:tcPr>
+          <w:p>
+            <w:pPr>
+              <w:rPr>
+                <w:b/>
+              </w:rPr>
+            </w:pPr>
+            <w:r>
+              <w:rPr>
+                <w:b/>
+              </w:rPr>
+              <w:t>FS</w:t>
+            </w:r>
+          </w:p>
+        </w:tc>
+        <w:tc>
+          <w:tcPr>
+            <w:tcW w:w="684" w:type="dxa"/>
+          </w:tcPr>
+          <w:p>
+            <w:pPr>
+              <w:rPr>
+                <w:b/>
+              </w:rPr>
+            </w:pPr>
+            <w:r>
+              <w:rPr>
+                <w:b/>
+              </w:rPr>
+              <w:t>B</w:t>
+            </w:r>
+          </w:p>
+        </w:tc>
+        <w:tc>
+          <w:tcPr>
+            <w:tcW w:w="684" w:type="dxa"/>
+          </w:tcPr>
+          <w:p>
+            <w:pPr>
+              <w:rPr>
+                <w:b/>
+              </w:rPr>
+            </w:pPr>
+            <w:r>
+              <w:rPr>
+                <w:b/>
+              </w:rPr>
+              <w:t>PH</w:t>
+            </w:r>
+          </w:p>
+        </w:tc>
+        <w:tc>
+          <w:tcPr>
+            <w:tcW w:w="684" w:type="dxa"/>
+          </w:tcPr>
+          <w:p>
+            <w:pPr>
+              <w:rPr>
+                <w:b/>
+              </w:rPr>
+            </w:pPr>
+            <w:r>
+              <w:rPr>
+                <w:b/>
+              </w:rPr>
+              <w:t>M</w:t>
+            </w:r>
+          </w:p>
+        </w:tc>
+      </w:tr>
+      <w:tr>
+        <w:tc>
+          <w:tcPr>
+            <w:tcW w:w="684" w:type="dxa"/>
+          </w:tcPr>
+          <w:p>
+            <w:r>
+              <w:t>1</w:t>
+            </w:r>
+          </w:p>
+        </w:tc>
+        <w:tc>
+          <w:tcPr>
+            <w:tcW w:w="684" w:type="dxa"/>
+          </w:tcPr>
+          <w:p>
+            <w:r>
+              <w:t>1</w:t>
+            </w:r>
+          </w:p>
+        </w:tc>
+        <w:tc>
+          <w:tcPr>
+            <w:tcW w:w="684" w:type="dxa"/>
+          </w:tcPr>
+          <w:p>
+            <w:r>
+              <w:t>1</w:t>
+            </w:r>
+          </w:p>
+        </w:tc>
+        <w:tc>
+          <w:tcPr>
+            <w:tcW w:w="684" w:type="dxa"/>
+          </w:tcPr>
+          <w:p>
+            <w:r>
+              <w:t>1</w:t>
+            </w:r>
+          </w:p>
+        </w:tc>
+        <w:tc>
+          <w:tcPr>
+            <w:tcW w:w="684" w:type="dxa"/>
+          </w:tcPr>
+          <w:p>
+            <w:r>
+              <w:t>1</w:t>
+            </w:r>
+          </w:p>
+        </w:tc>
+        <w:tc>
+          <w:tcPr>
+            <w:tcW w:w="684" w:type="dxa"/>
+          </w:tcPr>
+          <w:p>
+            <w:r>
+              <w:t>1</w:t>
+            </w:r>
+          </w:p>
+        </w:tc>
+        <w:tc>
+          <w:tcPr>
+            <w:tcW w:w="684" w:type="dxa"/>
+          </w:tcPr>
+          <w:p>
+            <w:r>
+              <w:t>1</w:t>
+            </w:r>
+          </w:p>
+        </w:tc>
+        <w:tc>
+          <w:tcPr>
+            <w:tcW w:w="684" w:type="dxa"/>
+          </w:tcPr>
+          <w:p>
+            <w:r>
+              <w:t>14</w:t>
+            </w:r>
+          </w:p>
+        </w:tc>
+        <w:tc>
+          <w:tcPr>
+            <w:tcW w:w="684" w:type="dxa"/>
+          </w:tcPr>
+          <w:p>
+            <w:r>
+              <w:t>1</w:t>
+            </w:r>
+          </w:p>
+        </w:tc>
+        <w:tc>
+          <w:tcPr>
+            <w:tcW w:w="684" w:type="dxa"/>
+          </w:tcPr>
+          <w:p>
+            <w:r>
+              <w:t>2</w:t>
+            </w:r>
+          </w:p>
+        </w:tc>
+        <w:tc>
+          <w:tcPr>
+            <w:tcW w:w="684" w:type="dxa"/>
+          </w:tcPr>
+          <w:p>
+            <w:r>
+              <w:t>1</w:t>
+            </w:r>
+          </w:p>
+        </w:tc>
+        <w:tc>
+          <w:tcPr>
+            <w:tcW w:w="684" w:type="dxa"/>
+          </w:tcPr>
+          <w:p>
+            <w:r>
+              <w:t>2</w:t>
+            </w:r>
+          </w:p>
+        </w:tc>
+        <w:tc>
+          <w:tcPr>
+            <w:tcW w:w="684" w:type="dxa"/>
+          </w:tcPr>
+          <w:p>
+            <w:r>
+              <w:t>1</w:t>
+            </w:r>
+          </w:p>
+        </w:tc>
+        <w:tc>
+          <w:tcPr>
+            <w:tcW w:w="684" w:type="dxa"/>
+          </w:tcPr>
+          <w:p>
+            <w:r>
+              <w:t>1</w:t>
+            </w:r>
+          </w:p>
+        </w:tc>
+      </w:tr>
+      <w:tr>
+        <w:tc>
+          <w:tcPr>
+            <w:tcW w:w="684" w:type="dxa"/>
+          </w:tcPr>
+          <w:p>
+            <w:r>
+              <w:t>2</w:t>
+            </w:r>
+          </w:p>
+        </w:tc>
+        <w:tc>
+          <w:tcPr>
+            <w:tcW w:w="684" w:type="dxa"/>
+          </w:tcPr>
+          <w:p>
+            <w:r>
+              <w:t>1</w:t>
+            </w:r>
+          </w:p>
+        </w:tc>
+        <w:tc>
+          <w:tcPr>
+            <w:tcW w:w="684" w:type="dxa"/>
+          </w:tcPr>
+          <w:p>
+            <w:r>
+              <w:t>1</w:t>
+            </w:r>
+          </w:p>
+        </w:tc>
+        <w:tc>
+          <w:tcPr>
+            <w:tcW w:w="684" w:type="dxa"/>
+          </w:tcPr>
+          <w:p>
+            <w:r>
+              <w:t>1</w:t>
+            </w:r>
+          </w:p>
+        </w:tc>
+        <w:tc>
+          <w:tcPr>
+            <w:tcW w:w="684" w:type="dxa"/>
+          </w:tcPr>
+          <w:p>
+            <w:r>
+              <w:t>1</w:t>
+            </w:r>
+          </w:p>
+        </w:tc>
+        <w:tc>
+          <w:tcPr>
+            <w:tcW w:w="684" w:type="dxa"/>
+          </w:tcPr>
+          <w:p>
+            <w:r>
+              <w:t>2</w:t>
+            </w:r>
+          </w:p>
+        </w:tc>
+        <w:tc>
+          <w:tcPr>
+            <w:tcW w:w="684" w:type="dxa"/>
+          </w:tcPr>
+          <w:p>
+            <w:r>
+              <w:t>1</w:t>
+            </w:r>
+          </w:p>
+        </w:tc>
+        <w:tc>
+          <w:tcPr>
+            <w:tcW w:w="684" w:type="dxa"/>
+          </w:tcPr>
+          <w:p>
+            <w:r>
+              <w:t>15</w:t>
+            </w:r>
+          </w:p>
+        </w:tc>
+        <w:tc>
+          <w:tcPr>
+            <w:tcW w:w="684" w:type="dxa"/>
+          </w:tcPr>
+          <w:p>
+            <w:r>
+              <w:t>1</w:t>
+            </w:r>
+          </w:p>
+        </w:tc>
+        <w:tc>
+          <w:tcPr>
+            <w:tcW w:w="684" w:type="dxa"/>
+          </w:tcPr>
+          <w:p>
+            <w:r>
+              <w:t>2</w:t>
+            </w:r>
+          </w:p>
+        </w:tc>
+        <w:tc>
+          <w:tcPr>
+            <w:tcW w:w="684" w:type="dxa"/>
+          </w:tcPr>
+          <w:p>
+            <w:r>
+              <w:t>1</w:t>
+            </w:r>
+          </w:p>
+        </w:tc>
+        <w:tc>
+          <w:tcPr>
+            <w:tcW w:w="684" w:type="dxa"/>
+          </w:tcPr>
+          <w:p>
+            <w:r>
+              <w:t>1</w:t>
+            </w:r>
+          </w:p>
+        </w:tc>
+        <w:tc>
+          <w:tcPr>
+            <w:tcW w:w="684" w:type="dxa"/>
+          </w:tcPr>
+          <w:p>
+            <w:r>
+              <w:t>2</w:t>
+            </w:r>
+          </w:p>
+        </w:tc>
+        <w:tc>
+          <w:tcPr>
+            <w:tcW w:w="684" w:type="dxa"/>
+          </w:tcPr>
+          <w:p>
+            <w:r>
+              <w:t>1</w:t>
+            </w:r>
+          </w:p>
+        </w:tc>
+      </w:tr>
+      <w:tr>
+        <w:tc>
+          <w:tcPr>
+            <w:tcW w:w="684" w:type="dxa"/>
+          </w:tcPr>
+          <w:p>
+            <w:r>
+              <w:t>3</w:t>
+            </w:r>
+          </w:p>
+        </w:tc>
+        <w:tc>
+          <w:tcPr>
+            <w:tcW w:w="684" w:type="dxa"/>
+          </w:tcPr>
+          <w:p>
+            <w:r>
+              <w:t>1</w:t>
+            </w:r>
+          </w:p>
+        </w:tc>
+        <w:tc>
+          <w:tcPr>
+            <w:tcW w:w="684" w:type="dxa"/>
+          </w:tcPr>
+          <w:p>
+            <w:r>
+              <w:t>1</w:t>
+            </w:r>
+          </w:p>
+        </w:tc>
+        <w:tc>
+          <w:tcPr>
+            <w:tcW w:w="684" w:type="dxa"/>
+          </w:tcPr>
+          <w:p>
+            <w:r>
+              <w:t>1</w:t>
+            </w:r>
+          </w:p>
+        </w:tc>
+        <w:tc>
+          <w:tcPr>
+            <w:tcW w:w="684" w:type="dxa"/>
+          </w:tcPr>
+          <w:p>
+            <w:r>
+              <w:t>2</w:t>
+            </w:r>
+          </w:p>
+        </w:tc>
+        <w:tc>
+          <w:tcPr>
+            <w:tcW w:w="684" w:type="dxa"/>
+          </w:tcPr>
+          <w:p>
+            <w:r>
+              <w:t>1</w:t>
+            </w:r>
+          </w:p>
+        </w:tc>
+        <w:tc>
+          <w:tcPr>
+            <w:tcW w:w="684" w:type="dxa"/>
+          </w:tcPr>
+          <w:p>
+            <w:r>
+              <w:t>1</w:t>
+            </w:r>
+          </w:p>
+        </w:tc>
+        <w:tc>
+          <w:tcPr>
+            <w:tcW w:w="684" w:type="dxa"/>
+          </w:tcPr>
+          <w:p>
+            <w:r>
+              <w:t>16</w:t>
+            </w:r>
+          </w:p>
+        </w:tc>
+        <w:tc>
+          <w:tcPr>
+            <w:tcW w:w="684" w:type="dxa"/>
+          </w:tcPr>
+          <w:p>
+            <w:r>
+              <w:t>!5</w:t>
+            </w:r>
+          </w:p>
+        </w:tc>
+        <w:tc>
+          <w:tcPr>
+            <w:tcW w:w="684" w:type="dxa"/>
+          </w:tcPr>
+          <w:p>
+            <w:r>
+              <w:t>1</w:t>
+            </w:r>
+          </w:p>
+        </w:tc>
+        <w:tc>
+          <w:tcPr>
+            <w:tcW w:w="684" w:type="dxa"/>
+          </w:tcPr>
+          <w:p>
+            <w:r>
+              <w:t>!5</w:t>
+            </w:r>
+          </w:p>
+        </w:tc>
+        <w:tc>
+          <w:tcPr>
+            <w:tcW w:w="684" w:type="dxa"/>
+          </w:tcPr>
+          <w:p>
+            <w:r>
+              <w:t>1</w:t>
+            </w:r>
+          </w:p>
+        </w:tc>
+        <w:tc>
+          <w:tcPr>
+            <w:tcW w:w="684" w:type="dxa"/>
+          </w:tcPr>
+          <w:p>
+            <w:r>
+              <w:t>1</w:t>
+            </w:r>
+          </w:p>
+        </w:tc>
+        <w:tc>
+          <w:tcPr>
+            <w:tcW w:w="684" w:type="dxa"/>
+          </w:tcPr>
+          <w:p>
+            <w:r>
+              <w:t>1</w:t>
+            </w:r>
+          </w:p>
+        </w:tc>
+      </w:tr>
+      <w:tr>
+        <w:tc>
+          <w:tcPr>
+            <w:tcW w:w="684" w:type="dxa"/>
+          </w:tcPr>
+          <w:p>
+            <w:r>
+              <w:t>4</w:t>
+            </w:r>
+          </w:p>
+        </w:tc>
+        <w:tc>
+          <w:tcPr>
+            <w:tcW w:w="684" w:type="dxa"/>
+          </w:tcPr>
+          <w:p>
+            <w:r>
+              <w:t>1</w:t>
+            </w:r>
+          </w:p>
+        </w:tc>
+        <w:tc>
+          <w:tcPr>
+            <w:tcW w:w="684" w:type="dxa"/>
+          </w:tcPr>
+          <w:p>
+            <w:r>
+              <w:t>1</w:t>
+            </w:r>
+          </w:p>
+        </w:tc>
+        <w:tc>
+          <w:tcPr>
+            <w:tcW w:w="684" w:type="dxa"/>
+          </w:tcPr>
+          <w:p>
+            <w:r>
+              <w:t>2</w:t>
+            </w:r>
+          </w:p>
+        </w:tc>
+        <w:tc>
+          <w:tcPr>
+            <w:tcW w:w="684" w:type="dxa"/>
+          </w:tcPr>
+          <w:p>
+            <w:r>
+              <w:t>1</w:t>
+            </w:r>
+          </w:p>
+        </w:tc>
+        <w:tc>
+          <w:tcPr>
+            <w:tcW w:w="684" w:type="dxa"/>
+          </w:tcPr>
+          <w:p>
+            <w:r>
+              <w:t>1</w:t>
+            </w:r>
+          </w:p>
+        </w:tc>
+        <w:tc>
+          <w:tcPr>
+            <w:tcW w:w="684" w:type="dxa"/>
+          </w:tcPr>
+          <w:p>
+            <w:r>
+              <w:t>1</w:t>
+            </w:r>
+          </w:p>
+        </w:tc>
+        <w:tc>
+          <w:tcPr>
+            <w:tcW w:w="684" w:type="dxa"/>
+          </w:tcPr>
+          <w:p>
+            <w:r>
+              <w:t>17</w:t>
+            </w:r>
+          </w:p>
+        </w:tc>
+        <w:tc>
+          <w:tcPr>
+            <w:tcW w:w="684" w:type="dxa"/>
+          </w:tcPr>
+          <w:p>
+            <w:r>
+              <w:t>!5</w:t>
+            </w:r>
+          </w:p>
+        </w:tc>
+        <w:tc>
+          <w:tcPr>
+            <w:tcW w:w="684" w:type="dxa"/>
+          </w:tcPr>
+          <w:p>
+            <w:r>
+              <w:t>1</w:t>
+            </w:r>
+          </w:p>
+        </w:tc>
+        <w:tc>
+          <w:tcPr>
+            <w:tcW w:w="684" w:type="dxa"/>
+          </w:tcPr>
+          <w:p>
+            <w:r>
+              <w:t>1</w:t>
+            </w:r>
+          </w:p>
+        </w:tc>
+        <w:tc>
+          <w:tcPr>
+            <w:tcW w:w="684" w:type="dxa"/>
+          </w:tcPr>
+          <w:p>
+            <w:r>
+              <w:t>1</w:t>
+            </w:r>
+          </w:p>
+        </w:tc>
+        <w:tc>
+          <w:tcPr>
+            <w:tcW w:w="684" w:type="dxa"/>
+          </w:tcPr>
+          <w:p>
+            <w:r>
+              <w:t>1</w:t>
+            </w:r>
+          </w:p>
+        </w:tc>
+        <w:tc>
+          <w:tcPr>
+            <w:tcW w:w="684" w:type="dxa"/>
+          </w:tcPr>
+          <w:p>
+            <w:r>
+              <w:t>1</w:t>
+            </w:r>
+          </w:p>
+        </w:tc>
+      </w:tr>
+      <w:tr>
+        <w:tc>
+          <w:tcPr>
+            <w:tcW w:w="684" w:type="dxa"/>
+          </w:tcPr>
+          <w:p>
+            <w:r>
+              <w:t>5</w:t>
+            </w:r>
+          </w:p>
+        </w:tc>
+        <w:tc>
+          <w:tcPr>
+            <w:tcW w:w="684" w:type="dxa"/>
+          </w:tcPr>
+          <w:p>
+            <w:r>
+              <w:t>1</w:t>
+            </w:r>
+          </w:p>
+        </w:tc>
+        <w:tc>
+          <w:tcPr>
+            <w:tcW w:w="684" w:type="dxa"/>
+          </w:tcPr>
+          <w:p>
+            <w:r>
+              <w:t>2</w:t>
+            </w:r>
+          </w:p>
+        </w:tc>
+        <w:tc>
+          <w:tcPr>
+            <w:tcW w:w="684" w:type="dxa"/>
+          </w:tcPr>
+          <w:p>
+            <w:r>
+              <w:t>1</w:t>
+            </w:r>
+          </w:p>
+        </w:tc>
+        <w:tc>
+          <w:tcPr>
+            <w:tcW w:w="684" w:type="dxa"/>
+          </w:tcPr>
+          <w:p>
+            <w:r>
+              <w:t>1</w:t>
+            </w:r>
+          </w:p>
+        </w:tc>
+        <w:tc>
+          <w:tcPr>
+            <w:tcW w:w="684" w:type="dxa"/>
+          </w:tcPr>
+          <w:p>
+            <w:r>
+              <w:t>1</w:t>
+            </w:r>
+          </w:p>
+        </w:tc>
+        <w:tc>
+          <w:tcPr>
+            <w:tcW w:w="684" w:type="dxa"/>
+          </w:tcPr>
+          <w:p>
+            <w:r>
+              <w:t>1</w:t>
+            </w:r>
+          </w:p>
+        </w:tc>
+        <w:tc>
+          <w:tcPr>
+            <w:tcW w:w="684" w:type="dxa"/>
+          </w:tcPr>
+          <w:p>
+            <w:r>
+              <w:t>18</w:t>
+            </w:r>
+          </w:p>
+        </w:tc>
+        <w:tc>
+          <w:tcPr>
+            <w:tcW w:w="684" w:type="dxa"/>
+          </w:tcPr>
+          <w:p>
+            <w:r>
+              <w:t>1</w:t>
+            </w:r>
+          </w:p>
+        </w:tc>
+        <w:tc>
+          <w:tcPr>
+            <w:tcW w:w="684" w:type="dxa"/>
+          </w:tcPr>
+          <w:p>
+            <w:r>
+              <w:t>1</w:t>
+            </w:r>
+          </w:p>
+        </w:tc>
+        <w:tc>
+          <w:tcPr>
+            <w:tcW w:w="684" w:type="dxa"/>
+          </w:tcPr>
+          <w:p>
+            <w:r>
+              <w:t>!5</w:t>
+            </w:r>
+          </w:p>
+        </w:tc>
+        <w:tc>
+          <w:tcPr>
+            <w:tcW w:w="684" w:type="dxa"/>
+          </w:tcPr>
+          <w:p>
+            <w:r>
+              <w:t>1</w:t>
+            </w:r>
+          </w:p>
+        </w:tc>
+        <w:tc>
+          <w:tcPr>
+            <w:tcW w:w="684" w:type="dxa"/>
+          </w:tcPr>
+          <w:p>
+            <w:r>
+              <w:t>1</w:t>
+            </w:r>
+          </w:p>
+        </w:tc>
+        <w:tc>
+          <w:tcPr>
+            <w:tcW w:w="684" w:type="dxa"/>
+          </w:tcPr>
+          <w:p>
+            <w:r>
+              <w:t>1</w:t>
+            </w:r>
+          </w:p>
+        </w:tc>
+      </w:tr>
+      <w:tr>
+        <w:tc>
+          <w:tcPr>
+            <w:tcW w:w="684" w:type="dxa"/>
+          </w:tcPr>
+          <w:p>
+            <w:r>
+              <w:t>6</w:t>
+            </w:r>
+          </w:p>
+        </w:tc>
+        <w:tc>
+          <w:tcPr>
+            <w:tcW w:w="684" w:type="dxa"/>
+          </w:tcPr>
+          <w:p>
+            <w:r>
+              <w:t>2</w:t>
+            </w:r>
+          </w:p>
+        </w:tc>
+        <w:tc>
+          <w:tcPr>
+            <w:tcW w:w="684" w:type="dxa"/>
+          </w:tcPr>
+          <w:p>
+            <w:r>
+              <w:t>1</w:t>
+            </w:r>
+          </w:p>
+        </w:tc>
+        <w:tc>
+          <w:tcPr>
+            <w:tcW w:w="684" w:type="dxa"/>
+          </w:tcPr>
+          <w:p>
+            <w:r>
+              <w:t>1</w:t>
+            </w:r>
+          </w:p>
+        </w:tc>
+        <w:tc>
+          <w:tcPr>
+            <w:tcW w:w="684" w:type="dxa"/>
+          </w:tcPr>
+          <w:p>
+            <w:r>
+              <w:t>1</w:t>
+            </w:r>
+          </w:p>
+        </w:tc>
+        <w:tc>
+          <w:tcPr>
+            <w:tcW w:w="684" w:type="dxa"/>
+          </w:tcPr>
+          <w:p>
+            <w:r>
+              <w:t>1</w:t>
+            </w:r>
+          </w:p>
+        </w:tc>
+        <w:tc>
+          <w:tcPr>
+            <w:tcW w:w="684" w:type="dxa"/>
+          </w:tcPr>
+          <w:p>
+            <w:r>
+              <w:t>1</w:t>
+            </w:r>
+          </w:p>
+        </w:tc>
+        <w:tc>
+          <w:tcPr>
+            <w:tcW w:w="684" w:type="dxa"/>
+          </w:tcPr>
+          <w:p>
+            <w:r>
+              <w:t>19</w:t>
+            </w:r>
+          </w:p>
+        </w:tc>
+        <w:tc>
+          <w:tcPr>
+            <w:tcW w:w="684" w:type="dxa"/>
+          </w:tcPr>
+          <w:p>
+            <w:r>
+              <w:t>1</w:t>
+            </w:r>
+          </w:p>
+        </w:tc>
+        <w:tc>
+          <w:tcPr>
+            <w:tcW w:w="684" w:type="dxa"/>
+          </w:tcPr>
+          <w:p>
+            <w:r>
+              <w:t>1</w:t>
+            </w:r>
+          </w:p>
+        </w:tc>
+        <w:tc>
+          <w:tcPr>
+            <w:tcW w:w="684" w:type="dxa"/>
+          </w:tcPr>
+          <w:p>
+            <w:r>
+              <w:t>1</w:t>
+            </w:r>
+          </w:p>
+        </w:tc>
+        <w:tc>
+          <w:tcPr>
+            <w:tcW w:w="684" w:type="dxa"/>
+          </w:tcPr>
+          <w:p>
+            <w:r>
+              <w:t>3</w:t>
+            </w:r>
+          </w:p>
+        </w:tc>
+        <w:tc>
+          <w:tcPr>
+            <w:tcW w:w="684" w:type="dxa"/>
+          </w:tcPr>
+          <w:p>
+            <w:r>
+              <w:t>1</w:t>
+            </w:r>
+          </w:p>
+        </w:tc>
+        <w:tc>
+          <w:tcPr>
+            <w:tcW w:w="684" w:type="dxa"/>
+          </w:tcPr>
+          <w:p>
+            <w:r>
+              <w:t>1</w:t>
+            </w:r>
+          </w:p>
+        </w:tc>
+      </w:tr>
+      <w:tr>
+        <w:tc>
+          <w:tcPr>
+            <w:tcW w:w="684" w:type="dxa"/>
+          </w:tcPr>
+          <w:p>
+            <w:r>
+              <w:t>7</w:t>
+            </w:r>
+          </w:p>
+        </w:tc>
+        <w:tc>
+          <w:tcPr>
+            <w:tcW w:w="684" w:type="dxa"/>
+          </w:tcPr>
+          <w:p>
+            <w:r>
+              <w:t>2</w:t>
+            </w:r>
+          </w:p>
+        </w:tc>
+        <w:tc>
+          <w:tcPr>
+            <w:tcW w:w="684" w:type="dxa"/>
+          </w:tcPr>
+          <w:p>
+            <w:r>
+              <w:t>2</w:t>
+            </w:r>
+          </w:p>
+        </w:tc>
+        <w:tc>
+          <w:tcPr>
+            <w:tcW w:w="684" w:type="dxa"/>
+          </w:tcPr>
+          <w:p>
+            <w:r>
+              <w:t>1</w:t>
+            </w:r>
+          </w:p>
+        </w:tc>
+        <w:tc>
+          <w:tcPr>
+            <w:tcW w:w="684" w:type="dxa"/>
+          </w:tcPr>
+          <w:p>
+            <w:r>
+              <w:t>2</w:t>
+            </w:r>
+          </w:p>
+        </w:tc>
+        <w:tc>
+          <w:tcPr>
+            <w:tcW w:w="684" w:type="dxa"/>
+          </w:tcPr>
+          <w:p>
+            <w:r>
+              <w:t>2</w:t>
+            </w:r>
+          </w:p>
+        </w:tc>
+        <w:tc>
+          <w:tcPr>
+            <w:tcW w:w="684" w:type="dxa"/>
+          </w:tcPr>
+          <w:p>
+            <w:r>
+              <w:t>1</w:t>
+            </w:r>
+          </w:p>
+        </w:tc>
+        <w:tc>
+          <w:tcPr>
+            <w:tcW w:w="684" w:type="dxa"/>
+          </w:tcPr>
+          <w:p>
+            <w:r>
+              <w:t>20</w:t>
+            </w:r>
+          </w:p>
+        </w:tc>
+        <w:tc>
+          <w:tcPr>
+            <w:tcW w:w="684" w:type="dxa"/>
+          </w:tcPr>
+          <w:p>
+            <w:r>
+              <w:t>1</w:t>
+            </w:r>
+          </w:p>
+        </w:tc>
+        <w:tc>
+          <w:tcPr>
+            <w:tcW w:w="684" w:type="dxa"/>
+          </w:tcPr>
+          <w:p>
+            <w:r>
+              <w:t>1</w:t>
+            </w:r>
+          </w:p>
+        </w:tc>
+        <w:tc>
+          <w:tcPr>
+            <w:tcW w:w="684" w:type="dxa"/>
+          </w:tcPr>
+          <w:p>
+            <w:r>
+              <w:t>1</w:t>
+            </w:r>
+          </w:p>
+        </w:tc>
+        <w:tc>
+          <w:tcPr>
+            <w:tcW w:w="684" w:type="dxa"/>
+          </w:tcPr>
+          <w:p>
+            <w:r>
+              <w:t>1</w:t>
+            </w:r>
+          </w:p>
+        </w:tc>
+        <w:tc>
+          <w:tcPr>
+            <w:tcW w:w="684" w:type="dxa"/>
+          </w:tcPr>
+          <w:p>
+            <w:r>
+              <w:t>3</w:t>
+            </w:r>
+          </w:p>
+        </w:tc>
+        <w:tc>
+          <w:tcPr>
+            <w:tcW w:w="684" w:type="dxa"/>
+          </w:tcPr>
+          <w:p>
+            <w:r>
+              <w:t>1</w:t>
+            </w:r>
+          </w:p>
+        </w:tc>
+      </w:tr>
+      <w:tr>
+        <w:tc>
+          <w:tcPr>
+            <w:tcW w:w="684" w:type="dxa"/>
+          </w:tcPr>
+          <w:p>
+            <w:r>
+              <w:t>8</w:t>
+            </w:r>
+          </w:p>
+        </w:tc>
+        <w:tc>
+          <w:tcPr>
+            <w:tcW w:w="684" w:type="dxa"/>
+          </w:tcPr>
+          <w:p>
+            <w:r>
+              <w:t>1</w:t>
+            </w:r>
+          </w:p>
+        </w:tc>
+        <w:tc>
+          <w:tcPr>
+            <w:tcW w:w="684" w:type="dxa"/>
+          </w:tcPr>
+          <w:p>
+            <w:r>
+              <w:t>2</w:t>
+            </w:r>
+          </w:p>
+        </w:tc>
+        <w:tc>
+          <w:tcPr>
+            <w:tcW w:w="684" w:type="dxa"/>
+          </w:tcPr>
+          <w:p>
+            <w:r>
+              <w:t>2</w:t>
+            </w:r>
+          </w:p>
+        </w:tc>
+        <w:tc>
+          <w:tcPr>
+            <w:tcW w:w="684" w:type="dxa"/>
+          </w:tcPr>
+          <w:p>
+            <w:r>
+              <w:t>2</w:t>
+            </w:r>
+          </w:p>
+        </w:tc>
+        <w:tc>
+          <w:tcPr>
+            <w:tcW w:w="684" w:type="dxa"/>
+          </w:tcPr>
+          <w:p>
+            <w:r>
+              <w:t>2</w:t>
+            </w:r>
+          </w:p>
+        </w:tc>
+        <w:tc>
+          <w:tcPr>
+            <w:tcW w:w="684" w:type="dxa"/>
+          </w:tcPr>
+          <w:p>
+            <w:r>
+              <w:t>1</w:t>
+            </w:r>
+          </w:p>
+        </w:tc>
+        <w:tc>
+          <w:tcPr>
+            <w:tcW w:w="684" w:type="dxa"/>
+          </w:tcPr>
+          <w:p>
+            <w:r>
+              <w:t>21</w:t>
+            </w:r>
+          </w:p>
+        </w:tc>
+        <w:tc>
+          <w:tcPr>
+            <w:tcW w:w="684" w:type="dxa"/>
+          </w:tcPr>
+          <w:p/>
+        </w:tc>
+        <w:tc>
+          <w:tcPr>
+            <w:tcW w:w="684" w:type="dxa"/>
+          </w:tcPr>
+          <w:p/>
+        </w:tc>
+        <w:tc>
+          <w:tcPr>
+            <w:tcW w:w="684" w:type="dxa"/>
+          </w:tcPr>
+          <w:p/>
+        </w:tc>
+        <w:tc>
+          <w:tcPr>
+            <w:tcW w:w="684" w:type="dxa"/>
+          </w:tcPr>
+          <w:p/>
+        </w:tc>
+        <w:tc>
+          <w:tcPr>
+            <w:tcW w:w="684" w:type="dxa"/>
+          </w:tcPr>
+          <w:p/>
+        </w:tc>
+        <w:tc>
+          <w:tcPr>
+            <w:tcW w:w="684" w:type="dxa"/>
+          </w:tcPr>
+          <w:p/>
+        </w:tc>
+      </w:tr>
+      <w:tr>
+        <w:tc>
+          <w:tcPr>
+            <w:tcW w:w="684" w:type="dxa"/>
+          </w:tcPr>
+          <w:p>
+            <w:r>
+              <w:t>9</w:t>
+            </w:r>
+          </w:p>
+        </w:tc>
+        <w:tc>
+          <w:tcPr>
+            <w:tcW w:w="684" w:type="dxa"/>
+          </w:tcPr>
+          <w:p>
+            <w:r>
+              <w:t>1</w:t>
+            </w:r>
+          </w:p>
+        </w:tc>
+        <w:tc>
+          <w:tcPr>
+            <w:tcW w:w="684" w:type="dxa"/>
+          </w:tcPr>
+          <w:p>
+            <w:r>
+              <w:t>2</w:t>
+            </w:r>
+          </w:p>
+        </w:tc>
+        <w:tc>
+          <w:tcPr>
+            <w:tcW w:w="684" w:type="dxa"/>
+          </w:tcPr>
+          <w:p>
+            <w:r>
+              <w:t>1</w:t>
+            </w:r>
+          </w:p>
+        </w:tc>
+        <w:tc>
+          <w:tcPr>
+            <w:tcW w:w="684" w:type="dxa"/>
+          </w:tcPr>
+          <w:p>
+            <w:r>
+              <w:t>2</w:t>
+            </w:r>
+          </w:p>
+        </w:tc>
+        <w:tc>
+          <w:tcPr>
+            <w:tcW w:w="684" w:type="dxa"/>
+          </w:tcPr>
+          <w:p>
+            <w:r>
+              <w:t>2</w:t>
+            </w:r>
+          </w:p>
+        </w:tc>
+        <w:tc>
+          <w:tcPr>
+            <w:tcW w:w="684" w:type="dxa"/>
+          </w:tcPr>
+          <w:p>
+            <w:r>
+              <w:t>1</w:t>
+            </w:r>
+          </w:p>
+        </w:tc>
+        <w:tc>
+          <w:tcPr>
+            <w:tcW w:w="684" w:type="dxa"/>
+          </w:tcPr>
+          <w:p>
+            <w:r>
+              <w:t>22</w:t>
+            </w:r>
+          </w:p>
+        </w:tc>
+        <w:tc>
+          <w:tcPr>
+            <w:tcW w:w="684" w:type="dxa"/>
+          </w:tcPr>
+          <w:p/>
+        </w:tc>
+        <w:tc>
+          <w:tcPr>
+            <w:tcW w:w="684" w:type="dxa"/>
+          </w:tcPr>
+          <w:p/>
+        </w:tc>
+        <w:tc>
+          <w:tcPr>
+            <w:tcW w:w="684" w:type="dxa"/>
+          </w:tcPr>
+          <w:p/>
+        </w:tc>
+        <w:tc>
+          <w:tcPr>
+            <w:tcW w:w="684" w:type="dxa"/>
+          </w:tcPr>
+          <w:p/>
+        </w:tc>
+        <w:tc>
+          <w:tcPr>
+            <w:tcW w:w="684" w:type="dxa"/>
+          </w:tcPr>
+          <w:p/>
+        </w:tc>
+        <w:tc>
+          <w:tcPr>
+            <w:tcW w:w="684" w:type="dxa"/>
+          </w:tcPr>
+          <w:p/>
+        </w:tc>
+      </w:tr>
+      <w:tr>
+        <w:tc>
+          <w:tcPr>
+            <w:tcW w:w="684" w:type="dxa"/>
+          </w:tcPr>
+          <w:p>
+            <w:r>
+              <w:t>10</w:t>
+            </w:r>
+          </w:p>
+        </w:tc>
+        <w:tc>
+          <w:tcPr>
+            <w:tcW w:w="684" w:type="dxa"/>
+          </w:tcPr>
+          <w:p>
+            <w:r>
+              <w:t>1</w:t>
+            </w:r>
+          </w:p>
+        </w:tc>
+        <w:tc>
+          <w:tcPr>
+            <w:tcW w:w="684" w:type="dxa"/>
+          </w:tcPr>
+          <w:p>
+            <w:r>
+              <w:t>1</w:t>
+            </w:r>
+          </w:p>
+        </w:tc>
+        <w:tc>
+          <w:tcPr>
+            <w:tcW w:w="684" w:type="dxa"/>
+          </w:tcPr>
+          <w:p>
+            <w:r>
+              <w:t>1</w:t>
+            </w:r>
+          </w:p>
+        </w:tc>
+        <w:tc>
+          <w:tcPr>
+            <w:tcW w:w="684" w:type="dxa"/>
+          </w:tcPr>
+          <w:p>
+            <w:r>
+              <w:t>2</w:t>
+            </w:r>
+          </w:p>
+        </w:tc>
+        <w:tc>
+          <w:tcPr>
+            <w:tcW w:w="684" w:type="dxa"/>
+          </w:tcPr>
+          <w:p>
+            <w:r>
+              <w:t>2</w:t>
+            </w:r>
+          </w:p>
+        </w:tc>
+        <w:tc>
+          <w:tcPr>
+            <w:tcW w:w="684" w:type="dxa"/>
+          </w:tcPr>
+          <w:p>
+            <w:r>
+              <w:t>1</w:t>
+            </w:r>
+          </w:p>
+        </w:tc>
+        <w:tc>
+          <w:tcPr>
+            <w:tcW w:w="684" w:type="dxa"/>
+          </w:tcPr>
+          <w:p>
+            <w:r>
+              <w:t>23</w:t>
+            </w:r>
+          </w:p>
+        </w:tc>
+        <w:tc>
+          <w:tcPr>
+            <w:tcW w:w="684" w:type="dxa"/>
+          </w:tcPr>
+          <w:p/>
+        </w:tc>
+        <w:tc>
+          <w:tcPr>
+            <w:tcW w:w="684" w:type="dxa"/>
+          </w:tcPr>
+          <w:p/>
+        </w:tc>
+        <w:tc>
+          <w:tcPr>
+            <w:tcW w:w="684" w:type="dxa"/>
+          </w:tcPr>
+          <w:p/>
+        </w:tc>
+        <w:tc>
+          <w:tcPr>
+            <w:tcW w:w="684" w:type="dxa"/>
+          </w:tcPr>
+          <w:p/>
+        </w:tc>
+        <w:tc>
+          <w:tcPr>
+            <w:tcW w:w="684" w:type="dxa"/>
+          </w:tcPr>
+          <w:p/>
+        </w:tc>
+        <w:tc>
+          <w:tcPr>
+            <w:tcW w:w="684" w:type="dxa"/>
+          </w:tcPr>
+          <w:p/>
+        </w:tc>
+      </w:tr>
+      <w:tr>
+        <w:tc>
+          <w:tcPr>
+            <w:tcW w:w="684" w:type="dxa"/>
+          </w:tcPr>
+          <w:p>
+            <w:r>
+              <w:lastRenderedPageBreak/>
+              <w:t>11</w:t>
+            </w:r>
+          </w:p>
+        </w:tc>
+        <w:tc>
+          <w:tcPr>
+            <w:tcW w:w="684" w:type="dxa"/>
+          </w:tcPr>
+          <w:p>
+            <w:r>
+              <w:t>1</w:t>
+            </w:r>
+          </w:p>
+        </w:tc>
+        <w:tc>
+          <w:tcPr>
+            <w:tcW w:w="684" w:type="dxa"/>
+          </w:tcPr>
+          <w:p>
+            <w:r>
+              <w:t>2</w:t>
+            </w:r>
+          </w:p>
+        </w:tc>
+        <w:tc>
+          <w:tcPr>
+            <w:tcW w:w="684" w:type="dxa"/>
+          </w:tcPr>
+          <w:p>
+            <w:r>
+              <w:t>1</w:t>
+            </w:r>
+          </w:p>
+        </w:tc>
+        <w:tc>
+          <w:tcPr>
+            <w:tcW w:w="684" w:type="dxa"/>
+          </w:tcPr>
+          <w:p>
+            <w:r>
+              <w:t>2</w:t>
+            </w:r>
+          </w:p>
+        </w:tc>
+        <w:tc>
+          <w:tcPr>
+            <w:tcW w:w="684" w:type="dxa"/>
+          </w:tcPr>
+          <w:p>
+            <w:r>
+              <w:t>2</w:t>
+            </w:r>
+          </w:p>
+        </w:tc>
+        <w:tc>
+          <w:tcPr>
+            <w:tcW w:w="684" w:type="dxa"/>
+          </w:tcPr>
+          <w:p>
+            <w:r>
+              <w:t>1</w:t>
+            </w:r>
+          </w:p>
+        </w:tc>
+        <w:tc>
+          <w:tcPr>
+            <w:tcW w:w="684" w:type="dxa"/>
+          </w:tcPr>
+          <w:p>
+            <w:r>
+              <w:t>24</w:t>
+            </w:r>
+          </w:p>
+        </w:tc>
+        <w:tc>
+          <w:tcPr>
+            <w:tcW w:w="684" w:type="dxa"/>
+          </w:tcPr>
+          <w:p/>
+        </w:tc>
+        <w:tc>
+          <w:tcPr>
+            <w:tcW w:w="684" w:type="dxa"/>
+          </w:tcPr>
+          <w:p/>
+        </w:tc>
+        <w:tc>
+          <w:tcPr>
+            <w:tcW w:w="684" w:type="dxa"/>
+          </w:tcPr>
+          <w:p/>
+        </w:tc>
+        <w:tc>
+          <w:tcPr>
+            <w:tcW w:w="684" w:type="dxa"/>
+          </w:tcPr>
+          <w:p/>
+        </w:tc>
+        <w:tc>
+          <w:tcPr>
+            <w:tcW w:w="684" w:type="dxa"/>
+          </w:tcPr>
+          <w:p/>
+        </w:tc>
+        <w:tc>
+          <w:tcPr>
+            <w:tcW w:w="684" w:type="dxa"/>
+          </w:tcPr>
+          <w:p/>
+        </w:tc>
+      </w:tr>
+      <w:tr>
+        <w:tc>
+          <w:tcPr>
+            <w:tcW w:w="684" w:type="dxa"/>
+          </w:tcPr>
+          <w:p>
+            <w:r>
+              <w:t>12</w:t>
+            </w:r>
+          </w:p>
+        </w:tc>
+        <w:tc>
+          <w:tcPr>
+            <w:tcW w:w="684" w:type="dxa"/>
+          </w:tcPr>
+          <w:p>
+            <w:r>
+              <w:t>1</w:t>
+            </w:r>
+          </w:p>
+        </w:tc>
+        <w:tc>
+          <w:tcPr>
+            <w:tcW w:w="684" w:type="dxa"/>
+          </w:tcPr>
+          <w:p>
+            <w:r>
+              <w:t>3</w:t>
+            </w:r>
+          </w:p>
+        </w:tc>
+        <w:tc>
+          <w:tcPr>
+            <w:tcW w:w="684" w:type="dxa"/>
+          </w:tcPr>
+          <w:p>
+            <w:r>
+              <w:t>1</w:t>
+            </w:r>
+          </w:p>
+        </w:tc>
+        <w:tc>
+          <w:tcPr>
+            <w:tcW w:w="684" w:type="dxa"/>
+          </w:tcPr>
+          <w:p>
+            <w:r>
+              <w:t>1</w:t>
+            </w:r>
+          </w:p>
+        </w:tc>
+        <w:tc>
+          <w:tcPr>
+            <w:tcW w:w="684" w:type="dxa"/>
+          </w:tcPr>
+          <w:p>
+            <w:r>
+              <w:t>1</w:t>
+            </w:r>
+          </w:p>
+        </w:tc>
+        <w:tc>
+          <w:tcPr>
+            <w:tcW w:w="684" w:type="dxa"/>
+          </w:tcPr>
+          <w:p>
+            <w:r>
+              <w:t>1</w:t>
+            </w:r>
+          </w:p>
+        </w:tc>
+        <w:tc>
+          <w:tcPr>
+            <w:tcW w:w="684" w:type="dxa"/>
+          </w:tcPr>
+          <w:p>
+            <w:r>
+              <w:t>25</w:t>
+            </w:r>
+          </w:p>
+        </w:tc>
+        <w:tc>
+          <w:tcPr>
+            <w:tcW w:w="684" w:type="dxa"/>
+          </w:tcPr>
+          <w:p/>
+        </w:tc>
+        <w:tc>
+          <w:tcPr>
+            <w:tcW w:w="684" w:type="dxa"/>
+          </w:tcPr>
+          <w:p/>
+        </w:tc>
+        <w:tc>
+          <w:tcPr>
+            <w:tcW w:w="684" w:type="dxa"/>
+          </w:tcPr>
+          <w:p/>
+        </w:tc>
+        <w:tc>
+          <w:tcPr>
+            <w:tcW w:w="684" w:type="dxa"/>
+          </w:tcPr>
+          <w:p/>
+        </w:tc>
+        <w:tc>
+          <w:tcPr>
+            <w:tcW w:w="684" w:type="dxa"/>
+          </w:tcPr>
+          <w:p/>
+        </w:tc>
+        <w:tc>
+          <w:tcPr>
+            <w:tcW w:w="684" w:type="dxa"/>
+          </w:tcPr>
+          <w:p/>
+        </w:tc>
+      </w:tr>
+      <w:tr>
+        <w:tc>
+          <w:tcPr>
+            <w:tcW w:w="684" w:type="dxa"/>
+          </w:tcPr>
+          <w:p>
+            <w:r>
+              <w:t>13</w:t>
+            </w:r>
+          </w:p>
+        </w:tc>
+        <w:tc>
+          <w:tcPr>
+            <w:tcW w:w="684" w:type="dxa"/>
+          </w:tcPr>
+          <w:p>
+            <w:r>
+              <w:t>1</w:t>
+            </w:r>
+          </w:p>
+        </w:tc>
+        <w:tc>
+          <w:tcPr>
+            <w:tcW w:w="684" w:type="dxa"/>
+          </w:tcPr>
+          <w:p>
+            <w:r>
+              <w:t>2</w:t>
+            </w:r>
+            <w:bookmarkStart w:id="0" w:name="_GoBack"/>
+            <w:bookmarkEnd w:id="0"/>
+          </w:p>
+        </w:tc>
+        <w:tc>
+          <w:tcPr>
+            <w:tcW w:w="684" w:type="dxa"/>
+          </w:tcPr>
+          <w:p>
+            <w:r>
+              <w:t>1</w:t>
+            </w:r>
+          </w:p>
+        </w:tc>
+        <w:tc>
+          <w:tcPr>
+            <w:tcW w:w="684" w:type="dxa"/>
+          </w:tcPr>
+          <w:p>
+            <w:r>
+              <w:t>1</w:t>
+            </w:r>
+          </w:p>
+        </w:tc>
+        <w:tc>
+          <w:tcPr>
+            <w:tcW w:w="684" w:type="dxa"/>
+          </w:tcPr>
+          <w:p>
+            <w:r>
+              <w:t>3</w:t>
+            </w:r>
+          </w:p>
+        </w:tc>
+        <w:tc>
+          <w:tcPr>
+            <w:tcW w:w="684" w:type="dxa"/>
+          </w:tcPr>
+          <w:p>
+            <w:r>
+              <w:t>1</w:t>
+            </w:r>
+          </w:p>
+        </w:tc>
+        <w:tc>
+          <w:tcPr>
+            <w:tcW w:w="684" w:type="dxa"/>
+          </w:tcPr>
+          <w:p>
+            <w:r>
+              <w:t>26</w:t>
+            </w:r>
+          </w:p>
+        </w:tc>
+        <w:tc>
+          <w:tcPr>
+            <w:tcW w:w="684" w:type="dxa"/>
+          </w:tcPr>
+          <w:p/>
+        </w:tc>
+        <w:tc>
+          <w:tcPr>
+            <w:tcW w:w="684" w:type="dxa"/>
+          </w:tcPr>
+          <w:p/>
+        </w:tc>
+        <w:tc>
+          <w:tcPr>
+            <w:tcW w:w="684" w:type="dxa"/>
+          </w:tcPr>
+          <w:p/>
+        </w:tc>
+        <w:tc>
+          <w:tcPr>
+            <w:tcW w:w="684" w:type="dxa"/>
+          </w:tcPr>
+          <w:p/>
+        </w:tc>
+        <w:tc>
+          <w:tcPr>
+            <w:tcW w:w="684" w:type="dxa"/>
+          </w:tcPr>
+          <w:p/>
+        </w:tc>
+        <w:tc>
+          <w:tcPr>
+            <w:tcW w:w="684" w:type="dxa"/>
+          </w:tcPr>
+          <w:p/>
+        </w:tc>
+      </w:tr>
+    </w:tbl>
+    <w:p>
+      <w:pPr>
+        <w:spacing w:after="0"/>
+      </w:pPr>
+    </w:p>
     <w:sectPr>
       <w:pgSz w:w="12240" w:h="15840"/>
       <w:pgMar w:top="1440" w:right="1440" w:bottom="1440" w:left="1440" w:header="708" w:footer="708" w:gutter="0"/>
@@ -1849,6 +3895,127 @@
     </w:sectPr>
   </w:body>
 </w:document>
+</file>
+
+<file path=word/numbering.xml><?xml version="1.0" encoding="utf-8"?>
+<w:numbering xmlns:wpc="http://schemas.microsoft.com/office/word/2010/wordprocessingCanvas" xmlns:mc="http://schemas.openxmlformats.org/markup-compatibility/2006" xmlns:o="urn:schemas-microsoft-com:office:office" xmlns:r="http://schemas.openxmlformats.org/officeDocument/2006/relationships" xmlns:m="http://schemas.openxmlformats.org/officeDocument/2006/math" xmlns:v="urn:schemas-microsoft-com:vml" xmlns:wp14="http://schemas.microsoft.com/office/word/2010/wordprocessingDrawing" xmlns:wp="http://schemas.openxmlformats.org/drawingml/2006/wordprocessingDrawing" xmlns:w10="urn:schemas-microsoft-com:office:word" xmlns:w="http://schemas.openxmlformats.org/wordprocessingml/2006/main" xmlns:w14="http://schemas.microsoft.com/office/word/2010/wordml" xmlns:wpg="http://schemas.microsoft.com/office/word/2010/wordprocessingGroup" xmlns:wpi="http://schemas.microsoft.com/office/word/2010/wordprocessingInk" xmlns:wne="http://schemas.microsoft.com/office/word/2006/wordml" xmlns:wps="http://schemas.microsoft.com/office/word/2010/wordprocessingShape" mc:Ignorable="w14 wp14">
+  <w:abstractNum w:abstractNumId="0">
+    <w:nsid w:val="734E49EB"/>
+    <w:multiLevelType w:val="hybridMultilevel"/>
+    <w:tmpl w:val="894EFBE0"/>
+    <w:lvl w:ilvl="0" w:tplc="6426A0FC">
+      <w:start w:val="5"/>
+      <w:numFmt w:val="bullet"/>
+      <w:lvlText w:val=""/>
+      <w:lvlJc w:val="left"/>
+      <w:pPr>
+        <w:ind w:left="720" w:hanging="360"/>
+      </w:pPr>
+      <w:rPr>
+        <w:rFonts w:ascii="Symbol" w:eastAsiaTheme="minorHAnsi" w:hAnsi="Symbol" w:cstheme="minorBidi" w:hint="default"/>
+      </w:rPr>
+    </w:lvl>
+    <w:lvl w:ilvl="1" w:tplc="10090003">
+      <w:start w:val="1"/>
+      <w:numFmt w:val="bullet"/>
+      <w:lvlText w:val="o"/>
+      <w:lvlJc w:val="left"/>
+      <w:pPr>
+        <w:ind w:left="1440" w:hanging="360"/>
+      </w:pPr>
+      <w:rPr>
+        <w:rFonts w:ascii="Courier New" w:hAnsi="Courier New" w:cs="Courier New" w:hint="default"/>
+      </w:rPr>
+    </w:lvl>
+    <w:lvl w:ilvl="2" w:tplc="10090005" w:tentative="1">
+      <w:start w:val="1"/>
+      <w:numFmt w:val="bullet"/>
+      <w:lvlText w:val=""/>
+      <w:lvlJc w:val="left"/>
+      <w:pPr>
+        <w:ind w:left="2160" w:hanging="360"/>
+      </w:pPr>
+      <w:rPr>
+        <w:rFonts w:ascii="Wingdings" w:hAnsi="Wingdings" w:hint="default"/>
+      </w:rPr>
+    </w:lvl>
+    <w:lvl w:ilvl="3" w:tplc="10090001" w:tentative="1">
+      <w:start w:val="1"/>
+      <w:numFmt w:val="bullet"/>
+      <w:lvlText w:val=""/>
+      <w:lvlJc w:val="left"/>
+      <w:pPr>
+        <w:ind w:left="2880" w:hanging="360"/>
+      </w:pPr>
+      <w:rPr>
+        <w:rFonts w:ascii="Symbol" w:hAnsi="Symbol" w:hint="default"/>
+      </w:rPr>
+    </w:lvl>
+    <w:lvl w:ilvl="4" w:tplc="10090003" w:tentative="1">
+      <w:start w:val="1"/>
+      <w:numFmt w:val="bullet"/>
+      <w:lvlText w:val="o"/>
+      <w:lvlJc w:val="left"/>
+      <w:pPr>
+        <w:ind w:left="3600" w:hanging="360"/>
+      </w:pPr>
+      <w:rPr>
+        <w:rFonts w:ascii="Courier New" w:hAnsi="Courier New" w:cs="Courier New" w:hint="default"/>
+      </w:rPr>
+    </w:lvl>
+    <w:lvl w:ilvl="5" w:tplc="10090005" w:tentative="1">
+      <w:start w:val="1"/>
+      <w:numFmt w:val="bullet"/>
+      <w:lvlText w:val=""/>
+      <w:lvlJc w:val="left"/>
+      <w:pPr>
+        <w:ind w:left="4320" w:hanging="360"/>
+      </w:pPr>
+      <w:rPr>
+        <w:rFonts w:ascii="Wingdings" w:hAnsi="Wingdings" w:hint="default"/>
+      </w:rPr>
+    </w:lvl>
+    <w:lvl w:ilvl="6" w:tplc="10090001" w:tentative="1">
+      <w:start w:val="1"/>
+      <w:numFmt w:val="bullet"/>
+      <w:lvlText w:val=""/>
+      <w:lvlJc w:val="left"/>
+      <w:pPr>
+        <w:ind w:left="5040" w:hanging="360"/>
+      </w:pPr>
+      <w:rPr>
+        <w:rFonts w:ascii="Symbol" w:hAnsi="Symbol" w:hint="default"/>
+      </w:rPr>
+    </w:lvl>
+    <w:lvl w:ilvl="7" w:tplc="10090003" w:tentative="1">
+      <w:start w:val="1"/>
+      <w:numFmt w:val="bullet"/>
+      <w:lvlText w:val="o"/>
+      <w:lvlJc w:val="left"/>
+      <w:pPr>
+        <w:ind w:left="5760" w:hanging="360"/>
+      </w:pPr>
+      <w:rPr>
+        <w:rFonts w:ascii="Courier New" w:hAnsi="Courier New" w:cs="Courier New" w:hint="default"/>
+      </w:rPr>
+    </w:lvl>
+    <w:lvl w:ilvl="8" w:tplc="10090005" w:tentative="1">
+      <w:start w:val="1"/>
+      <w:numFmt w:val="bullet"/>
+      <w:lvlText w:val=""/>
+      <w:lvlJc w:val="left"/>
+      <w:pPr>
+        <w:ind w:left="6480" w:hanging="360"/>
+      </w:pPr>
+      <w:rPr>
+        <w:rFonts w:ascii="Wingdings" w:hAnsi="Wingdings" w:hint="default"/>
+      </w:rPr>
+    </w:lvl>
+  </w:abstractNum>
+  <w:num w:numId="1">
+    <w:abstractNumId w:val="0"/>
+  </w:num>
+</w:numbering>
 </file>
 
 <file path=word/styles.xml><?xml version="1.0" encoding="utf-8"?>
@@ -2063,6 +4230,17 @@
         <w:right w:w="108" w:type="dxa"/>
       </w:tblCellMar>
     </w:tblPr>
+  </w:style>
+  <w:style w:type="paragraph" w:styleId="ListParagraph">
+    <w:name w:val="List Paragraph"/>
+    <w:basedOn w:val="Normal"/>
+    <w:uiPriority w:val="34"/>
+    <w:qFormat/>
+    <w:rsid w:val="00E23C3C"/>
+    <w:pPr>
+      <w:ind w:left="720"/>
+      <w:contextualSpacing/>
+    </w:pPr>
   </w:style>
 </w:styles>
 </file>
@@ -2279,6 +4457,17 @@
         <w:right w:w="108" w:type="dxa"/>
       </w:tblCellMar>
     </w:tblPr>
+  </w:style>
+  <w:style w:type="paragraph" w:styleId="ListParagraph">
+    <w:name w:val="List Paragraph"/>
+    <w:basedOn w:val="Normal"/>
+    <w:uiPriority w:val="34"/>
+    <w:qFormat/>
+    <w:rsid w:val="00E23C3C"/>
+    <w:pPr>
+      <w:ind w:left="720"/>
+      <w:contextualSpacing/>
+    </w:pPr>
   </w:style>
 </w:styles>
 </file>

</xml_diff>